<commit_message>
In git.docx ignore file steps added.
</commit_message>
<xml_diff>
--- a/gitFile/git.docx
+++ b/gitFile/git.docx
@@ -64,21 +64,7 @@
           <w:rStyle w:val="Hyperlink"/>
           <w:lang w:val="en-US"/>
         </w:rPr>
-        <w:t>Prer</w:t>
-      </w:r>
-      <w:r>
-        <w:rPr>
-          <w:rStyle w:val="Hyperlink"/>
-          <w:lang w:val="en-US"/>
-        </w:rPr>
-        <w:t>e</w:t>
-      </w:r>
-      <w:r>
-        <w:rPr>
-          <w:rStyle w:val="Hyperlink"/>
-          <w:lang w:val="en-US"/>
-        </w:rPr>
-        <w:t>quisite</w:t>
+        <w:t>Prerequisite</w:t>
       </w:r>
     </w:p>
     <w:p>
@@ -274,21 +260,7 @@
           <w:rStyle w:val="Hyperlink"/>
           <w:lang w:val="en-US"/>
         </w:rPr>
-        <w:t>Git R</w:t>
-      </w:r>
-      <w:r>
-        <w:rPr>
-          <w:rStyle w:val="Hyperlink"/>
-          <w:lang w:val="en-US"/>
-        </w:rPr>
-        <w:t>e</w:t>
-      </w:r>
-      <w:r>
-        <w:rPr>
-          <w:rStyle w:val="Hyperlink"/>
-          <w:lang w:val="en-US"/>
-        </w:rPr>
-        <w:t>pository</w:t>
+        <w:t>Git Repository</w:t>
       </w:r>
     </w:p>
     <w:p>
@@ -344,21 +316,7 @@
           <w:rStyle w:val="Hyperlink"/>
           <w:lang w:val="en-US"/>
         </w:rPr>
-        <w:t>Br</w:t>
-      </w:r>
-      <w:r>
-        <w:rPr>
-          <w:rStyle w:val="Hyperlink"/>
-          <w:lang w:val="en-US"/>
-        </w:rPr>
-        <w:t>a</w:t>
-      </w:r>
-      <w:r>
-        <w:rPr>
-          <w:rStyle w:val="Hyperlink"/>
-          <w:lang w:val="en-US"/>
-        </w:rPr>
-        <w:t>nch</w:t>
+        <w:t>Branch</w:t>
       </w:r>
     </w:p>
     <w:p>
@@ -771,56 +729,14 @@
           <w:rStyle w:val="Hyperlink"/>
           <w:lang w:val="en-US"/>
         </w:rPr>
-        <w:t xml:space="preserve">Git </w:t>
+        <w:t>Git Clone</w:t>
       </w:r>
       <w:r>
         <w:rPr>
           <w:rStyle w:val="Hyperlink"/>
           <w:lang w:val="en-US"/>
         </w:rPr>
-        <w:t>C</w:t>
-      </w:r>
-      <w:r>
-        <w:rPr>
-          <w:rStyle w:val="Hyperlink"/>
-          <w:lang w:val="en-US"/>
-        </w:rPr>
-        <w:t>lo</w:t>
-      </w:r>
-      <w:r>
-        <w:rPr>
-          <w:rStyle w:val="Hyperlink"/>
-          <w:lang w:val="en-US"/>
-        </w:rPr>
-        <w:t>n</w:t>
-      </w:r>
-      <w:r>
-        <w:rPr>
-          <w:rStyle w:val="Hyperlink"/>
-          <w:lang w:val="en-US"/>
-        </w:rPr>
-        <w:t>e</w:t>
-      </w:r>
-      <w:r>
-        <w:rPr>
-          <w:rStyle w:val="Hyperlink"/>
-          <w:lang w:val="en-US"/>
-        </w:rPr>
-        <w:t xml:space="preserve"> – Pr</w:t>
-      </w:r>
-      <w:r>
-        <w:rPr>
-          <w:rStyle w:val="Hyperlink"/>
-          <w:lang w:val="en-US"/>
-        </w:rPr>
-        <w:t>e</w:t>
-      </w:r>
-      <w:r>
-        <w:rPr>
-          <w:rStyle w:val="Hyperlink"/>
-          <w:lang w:val="en-US"/>
-        </w:rPr>
-        <w:t>ferably use TortoiseGit</w:t>
+        <w:t xml:space="preserve"> – Preferably use TortoiseGit</w:t>
       </w:r>
     </w:p>
     <w:p>
@@ -876,56 +792,14 @@
           <w:rStyle w:val="Hyperlink"/>
           <w:lang w:val="en-US"/>
         </w:rPr>
-        <w:t>Pul</w:t>
+        <w:t>Pull –</w:t>
       </w:r>
       <w:r>
         <w:rPr>
           <w:rStyle w:val="Hyperlink"/>
           <w:lang w:val="en-US"/>
         </w:rPr>
-        <w:t>l</w:t>
-      </w:r>
-      <w:r>
-        <w:rPr>
-          <w:rStyle w:val="Hyperlink"/>
-          <w:lang w:val="en-US"/>
-        </w:rPr>
-        <w:t xml:space="preserve"> –</w:t>
-      </w:r>
-      <w:r>
-        <w:rPr>
-          <w:rStyle w:val="Hyperlink"/>
-          <w:lang w:val="en-US"/>
-        </w:rPr>
-        <w:t xml:space="preserve"> Pre</w:t>
-      </w:r>
-      <w:r>
-        <w:rPr>
-          <w:rStyle w:val="Hyperlink"/>
-          <w:lang w:val="en-US"/>
-        </w:rPr>
-        <w:t>f</w:t>
-      </w:r>
-      <w:r>
-        <w:rPr>
-          <w:rStyle w:val="Hyperlink"/>
-          <w:lang w:val="en-US"/>
-        </w:rPr>
-        <w:t>era</w:t>
-      </w:r>
-      <w:r>
-        <w:rPr>
-          <w:rStyle w:val="Hyperlink"/>
-          <w:lang w:val="en-US"/>
-        </w:rPr>
-        <w:t>b</w:t>
-      </w:r>
-      <w:r>
-        <w:rPr>
-          <w:rStyle w:val="Hyperlink"/>
-          <w:lang w:val="en-US"/>
-        </w:rPr>
-        <w:t>ly use TortoiseGit</w:t>
+        <w:t xml:space="preserve"> Preferably use TortoiseGit</w:t>
       </w:r>
     </w:p>
     <w:p>
@@ -974,28 +848,7 @@
           <w:rStyle w:val="Hyperlink"/>
           <w:lang w:val="en-US"/>
         </w:rPr>
-        <w:t>Git Co</w:t>
-      </w:r>
-      <w:r>
-        <w:rPr>
-          <w:rStyle w:val="Hyperlink"/>
-          <w:lang w:val="en-US"/>
-        </w:rPr>
-        <w:t>m</w:t>
-      </w:r>
-      <w:r>
-        <w:rPr>
-          <w:rStyle w:val="Hyperlink"/>
-          <w:lang w:val="en-US"/>
-        </w:rPr>
-        <w:t>m</w:t>
-      </w:r>
-      <w:r>
-        <w:rPr>
-          <w:rStyle w:val="Hyperlink"/>
-          <w:lang w:val="en-US"/>
-        </w:rPr>
-        <w:t>it – Preferably use TortoiseGit</w:t>
+        <w:t>Git Commit – Preferably use TortoiseGit</w:t>
       </w:r>
     </w:p>
     <w:p>
@@ -1443,6 +1296,7 @@
         <w:rPr>
           <w:lang w:val="en-US"/>
         </w:rPr>
+        <w:lastRenderedPageBreak/>
         <w:t>TortoiseGit</w:t>
       </w:r>
     </w:p>
@@ -1662,6 +1516,7 @@
         <w:rPr>
           <w:lang w:val="en-US"/>
         </w:rPr>
+        <w:lastRenderedPageBreak/>
         <w:t>IDE</w:t>
       </w:r>
     </w:p>
@@ -2386,6 +2241,7 @@
         <w:rPr>
           <w:lang w:val="en-US"/>
         </w:rPr>
+        <w:lastRenderedPageBreak/>
         <w:t>Git Repository</w:t>
       </w:r>
     </w:p>
@@ -2570,6 +2426,7 @@
         <w:rPr>
           <w:lang w:val="en-US"/>
         </w:rPr>
+        <w:lastRenderedPageBreak/>
         <w:t xml:space="preserve">Git </w:t>
       </w:r>
       <w:r>
@@ -3039,6 +2896,7 @@
         <w:rPr>
           <w:lang w:val="en-US"/>
         </w:rPr>
+        <w:lastRenderedPageBreak/>
         <w:t>Change Branch</w:t>
       </w:r>
       <w:r>
@@ -3286,6 +3144,7 @@
         <w:rPr>
           <w:lang w:val="en-US"/>
         </w:rPr>
+        <w:lastRenderedPageBreak/>
         <w:t>IntellIJ</w:t>
       </w:r>
     </w:p>
@@ -3630,6 +3489,7 @@
         <w:rPr>
           <w:lang w:val="en-US"/>
         </w:rPr>
+        <w:lastRenderedPageBreak/>
         <w:t>VS Code</w:t>
       </w:r>
     </w:p>
@@ -3855,6 +3715,7 @@
         <w:rPr>
           <w:lang w:val="en-US"/>
         </w:rPr>
+        <w:lastRenderedPageBreak/>
         <w:t xml:space="preserve">Git </w:t>
       </w:r>
       <w:r>
@@ -4149,6 +4010,7 @@
         <w:rPr>
           <w:lang w:val="en-US"/>
         </w:rPr>
+        <w:lastRenderedPageBreak/>
         <w:t>Paste the repo</w:t>
       </w:r>
       <w:r>
@@ -4448,6 +4310,7 @@
         <w:rPr>
           <w:lang w:val="en-US"/>
         </w:rPr>
+        <w:lastRenderedPageBreak/>
         <w:t xml:space="preserve">Git </w:t>
       </w:r>
       <w:r>
@@ -4755,6 +4618,7 @@
         <w:rPr>
           <w:lang w:val="en-US"/>
         </w:rPr>
+        <w:lastRenderedPageBreak/>
         <w:t xml:space="preserve">Git </w:t>
       </w:r>
       <w:r>
@@ -4779,13 +4643,6 @@
         </w:rPr>
         <w:t xml:space="preserve"> Preferably use TortoiseGit</w:t>
       </w:r>
-    </w:p>
-    <w:p>
-      <w:pPr>
-        <w:rPr>
-          <w:noProof/>
-        </w:rPr>
-      </w:pPr>
     </w:p>
     <w:p>
       <w:pPr>
@@ -4847,11 +4704,35 @@
           <w:lang w:val="en-US"/>
         </w:rPr>
       </w:pPr>
+    </w:p>
+    <w:p>
+      <w:pPr>
+        <w:rPr>
+          <w:lang w:val="en-US"/>
+        </w:rPr>
+      </w:pPr>
       <w:r>
         <w:rPr>
           <w:lang w:val="en-US"/>
         </w:rPr>
         <w:t>Add unnecessary files to ignore list</w:t>
+      </w:r>
+    </w:p>
+    <w:p>
+      <w:pPr>
+        <w:rPr>
+          <w:b/>
+          <w:bCs/>
+          <w:lang w:val="en-US"/>
+        </w:rPr>
+      </w:pPr>
+      <w:r>
+        <w:rPr>
+          <w:b/>
+          <w:bCs/>
+          <w:lang w:val="en-US"/>
+        </w:rPr>
+        <w:t>WAY-1</w:t>
       </w:r>
     </w:p>
     <w:p>
@@ -4925,48 +4806,183 @@
     <w:p>
       <w:pPr>
         <w:rPr>
-          <w:lang w:val="en-US"/>
-        </w:rPr>
-      </w:pPr>
-    </w:p>
-    <w:p>
-      <w:pPr>
-        <w:rPr>
-          <w:lang w:val="en-US"/>
-        </w:rPr>
-      </w:pPr>
-    </w:p>
-    <w:p>
-      <w:pPr>
-        <w:rPr>
-          <w:lang w:val="en-US"/>
-        </w:rPr>
-      </w:pPr>
-    </w:p>
-    <w:p>
-      <w:pPr>
-        <w:rPr>
-          <w:lang w:val="en-US"/>
-        </w:rPr>
-      </w:pPr>
-    </w:p>
-    <w:p>
-      <w:pPr>
-        <w:rPr>
-          <w:lang w:val="en-US"/>
-        </w:rPr>
-      </w:pPr>
-    </w:p>
-    <w:p>
-      <w:pPr>
-        <w:rPr>
-          <w:lang w:val="en-US"/>
-        </w:rPr>
-      </w:pPr>
-      <w:r>
-        <w:rPr>
-          <w:lang w:val="en-US"/>
-        </w:rPr>
+          <w:b/>
+          <w:bCs/>
+          <w:lang w:val="en-US"/>
+        </w:rPr>
+      </w:pPr>
+    </w:p>
+    <w:p>
+      <w:pPr>
+        <w:rPr>
+          <w:b/>
+          <w:bCs/>
+          <w:lang w:val="en-US"/>
+        </w:rPr>
+      </w:pPr>
+    </w:p>
+    <w:p>
+      <w:pPr>
+        <w:rPr>
+          <w:b/>
+          <w:bCs/>
+          <w:lang w:val="en-US"/>
+        </w:rPr>
+      </w:pPr>
+    </w:p>
+    <w:p>
+      <w:pPr>
+        <w:rPr>
+          <w:b/>
+          <w:bCs/>
+          <w:lang w:val="en-US"/>
+        </w:rPr>
+      </w:pPr>
+    </w:p>
+    <w:p>
+      <w:pPr>
+        <w:rPr>
+          <w:b/>
+          <w:bCs/>
+          <w:lang w:val="en-US"/>
+        </w:rPr>
+      </w:pPr>
+      <w:r>
+        <w:rPr>
+          <w:b/>
+          <w:bCs/>
+          <w:lang w:val="en-US"/>
+        </w:rPr>
+        <w:lastRenderedPageBreak/>
+        <w:t>WAY-2</w:t>
+      </w:r>
+    </w:p>
+    <w:p>
+      <w:pPr>
+        <w:rPr>
+          <w:lang w:val="en-US"/>
+        </w:rPr>
+      </w:pPr>
+      <w:r>
+        <w:rPr>
+          <w:noProof/>
+        </w:rPr>
+        <w:drawing>
+          <wp:inline distT="0" distB="0" distL="0" distR="0" wp14:anchorId="260426E3" wp14:editId="45A56E9F">
+            <wp:extent cx="5731510" cy="3642360"/>
+            <wp:effectExtent l="0" t="0" r="2540" b="0"/>
+            <wp:docPr id="862724579" name="Picture 1"/>
+            <wp:cNvGraphicFramePr>
+              <a:graphicFrameLocks xmlns:a="http://schemas.openxmlformats.org/drawingml/2006/main" noChangeAspect="1"/>
+            </wp:cNvGraphicFramePr>
+            <a:graphic xmlns:a="http://schemas.openxmlformats.org/drawingml/2006/main">
+              <a:graphicData uri="http://schemas.openxmlformats.org/drawingml/2006/picture">
+                <pic:pic xmlns:pic="http://schemas.openxmlformats.org/drawingml/2006/picture">
+                  <pic:nvPicPr>
+                    <pic:cNvPr id="862724579" name=""/>
+                    <pic:cNvPicPr/>
+                  </pic:nvPicPr>
+                  <pic:blipFill>
+                    <a:blip r:embed="rId39"/>
+                    <a:stretch>
+                      <a:fillRect/>
+                    </a:stretch>
+                  </pic:blipFill>
+                  <pic:spPr>
+                    <a:xfrm>
+                      <a:off x="0" y="0"/>
+                      <a:ext cx="5731510" cy="3642360"/>
+                    </a:xfrm>
+                    <a:prstGeom prst="rect">
+                      <a:avLst/>
+                    </a:prstGeom>
+                  </pic:spPr>
+                </pic:pic>
+              </a:graphicData>
+            </a:graphic>
+          </wp:inline>
+        </w:drawing>
+      </w:r>
+    </w:p>
+    <w:p>
+      <w:pPr>
+        <w:rPr>
+          <w:lang w:val="en-US"/>
+        </w:rPr>
+      </w:pPr>
+      <w:r>
+        <w:rPr>
+          <w:noProof/>
+        </w:rPr>
+        <w:drawing>
+          <wp:inline distT="0" distB="0" distL="0" distR="0" wp14:anchorId="7E4B09AA" wp14:editId="15433211">
+            <wp:extent cx="5731510" cy="3863340"/>
+            <wp:effectExtent l="0" t="0" r="2540" b="3810"/>
+            <wp:docPr id="175543684" name="Picture 1"/>
+            <wp:cNvGraphicFramePr>
+              <a:graphicFrameLocks xmlns:a="http://schemas.openxmlformats.org/drawingml/2006/main" noChangeAspect="1"/>
+            </wp:cNvGraphicFramePr>
+            <a:graphic xmlns:a="http://schemas.openxmlformats.org/drawingml/2006/main">
+              <a:graphicData uri="http://schemas.openxmlformats.org/drawingml/2006/picture">
+                <pic:pic xmlns:pic="http://schemas.openxmlformats.org/drawingml/2006/picture">
+                  <pic:nvPicPr>
+                    <pic:cNvPr id="175543684" name=""/>
+                    <pic:cNvPicPr/>
+                  </pic:nvPicPr>
+                  <pic:blipFill>
+                    <a:blip r:embed="rId40"/>
+                    <a:stretch>
+                      <a:fillRect/>
+                    </a:stretch>
+                  </pic:blipFill>
+                  <pic:spPr>
+                    <a:xfrm>
+                      <a:off x="0" y="0"/>
+                      <a:ext cx="5731510" cy="3863340"/>
+                    </a:xfrm>
+                    <a:prstGeom prst="rect">
+                      <a:avLst/>
+                    </a:prstGeom>
+                  </pic:spPr>
+                </pic:pic>
+              </a:graphicData>
+            </a:graphic>
+          </wp:inline>
+        </w:drawing>
+      </w:r>
+    </w:p>
+    <w:p>
+      <w:pPr>
+        <w:rPr>
+          <w:lang w:val="en-US"/>
+        </w:rPr>
+      </w:pPr>
+    </w:p>
+    <w:p>
+      <w:pPr>
+        <w:rPr>
+          <w:lang w:val="en-US"/>
+        </w:rPr>
+      </w:pPr>
+    </w:p>
+    <w:p>
+      <w:pPr>
+        <w:rPr>
+          <w:lang w:val="en-US"/>
+        </w:rPr>
+      </w:pPr>
+    </w:p>
+    <w:p>
+      <w:pPr>
+        <w:rPr>
+          <w:lang w:val="en-US"/>
+        </w:rPr>
+      </w:pPr>
+      <w:r>
+        <w:rPr>
+          <w:lang w:val="en-US"/>
+        </w:rPr>
+        <w:lastRenderedPageBreak/>
         <w:t>Then select the files and add a message</w:t>
       </w:r>
     </w:p>
@@ -4996,7 +5012,7 @@
                     <pic:cNvPicPr/>
                   </pic:nvPicPr>
                   <pic:blipFill>
-                    <a:blip r:embed="rId39"/>
+                    <a:blip r:embed="rId41"/>
                     <a:stretch>
                       <a:fillRect/>
                     </a:stretch>
@@ -5071,7 +5087,7 @@
                     </pic:cNvPicPr>
                   </pic:nvPicPr>
                   <pic:blipFill>
-                    <a:blip r:embed="rId40">
+                    <a:blip r:embed="rId42">
                       <a:extLst>
                         <a:ext uri="{28A0092B-C50C-407E-A947-70E740481C1C}">
                           <a14:useLocalDpi xmlns:a14="http://schemas.microsoft.com/office/drawing/2010/main" val="0"/>
@@ -5197,6 +5213,7 @@
         <w:rPr>
           <w:lang w:val="en-US"/>
         </w:rPr>
+        <w:lastRenderedPageBreak/>
         <w:t xml:space="preserve">Git </w:t>
       </w:r>
       <w:r>
@@ -5502,6 +5519,7 @@
         <w:rPr>
           <w:lang w:val="en-US"/>
         </w:rPr>
+        <w:lastRenderedPageBreak/>
         <w:t>G</w:t>
       </w:r>
       <w:r>
@@ -5656,7 +5674,7 @@
                     <pic:cNvPicPr/>
                   </pic:nvPicPr>
                   <pic:blipFill>
-                    <a:blip r:embed="rId41"/>
+                    <a:blip r:embed="rId43"/>
                     <a:stretch>
                       <a:fillRect/>
                     </a:stretch>
@@ -5703,7 +5721,7 @@
                     <pic:cNvPicPr/>
                   </pic:nvPicPr>
                   <pic:blipFill>
-                    <a:blip r:embed="rId42"/>
+                    <a:blip r:embed="rId44"/>
                     <a:stretch>
                       <a:fillRect/>
                     </a:stretch>
@@ -5766,7 +5784,7 @@
                     </pic:cNvPicPr>
                   </pic:nvPicPr>
                   <pic:blipFill>
-                    <a:blip r:embed="rId43">
+                    <a:blip r:embed="rId45">
                       <a:extLst>
                         <a:ext uri="{28A0092B-C50C-407E-A947-70E740481C1C}">
                           <a14:useLocalDpi xmlns:a14="http://schemas.microsoft.com/office/drawing/2010/main" val="0"/>
@@ -5836,6 +5854,7 @@
         <w:rPr>
           <w:lang w:val="en-US"/>
         </w:rPr>
+        <w:lastRenderedPageBreak/>
         <w:t>List of files appear with conflict</w:t>
       </w:r>
     </w:p>
@@ -5865,7 +5884,7 @@
                     <pic:cNvPicPr/>
                   </pic:nvPicPr>
                   <pic:blipFill>
-                    <a:blip r:embed="rId44"/>
+                    <a:blip r:embed="rId46"/>
                     <a:stretch>
                       <a:fillRect/>
                     </a:stretch>
@@ -5935,7 +5954,7 @@
                     </pic:cNvPicPr>
                   </pic:nvPicPr>
                   <pic:blipFill>
-                    <a:blip r:embed="rId45">
+                    <a:blip r:embed="rId47">
                       <a:extLst>
                         <a:ext uri="{28A0092B-C50C-407E-A947-70E740481C1C}">
                           <a14:useLocalDpi xmlns:a14="http://schemas.microsoft.com/office/drawing/2010/main" val="0"/>
@@ -5996,7 +6015,7 @@
                     </pic:cNvPicPr>
                   </pic:nvPicPr>
                   <pic:blipFill>
-                    <a:blip r:embed="rId46" cstate="print">
+                    <a:blip r:embed="rId48" cstate="print">
                       <a:extLst>
                         <a:ext uri="{28A0092B-C50C-407E-A947-70E740481C1C}">
                           <a14:useLocalDpi xmlns:a14="http://schemas.microsoft.com/office/drawing/2010/main" val="0"/>
@@ -6059,13 +6078,76 @@
         <w:rPr>
           <w:lang w:val="en-US"/>
         </w:rPr>
-        <w:t xml:space="preserve">Click on Save and Mark </w:t>
-      </w:r>
-      <w:r>
-        <w:rPr>
-          <w:lang w:val="en-US"/>
-        </w:rPr>
-        <w:t>As Resolved at the end</w:t>
+        <w:lastRenderedPageBreak/>
+        <w:t xml:space="preserve">Click on </w:t>
+      </w:r>
+      <w:r>
+        <w:rPr>
+          <w:b/>
+          <w:bCs/>
+          <w:lang w:val="en-US"/>
+        </w:rPr>
+        <w:t>Sa</w:t>
+      </w:r>
+      <w:r>
+        <w:rPr>
+          <w:b/>
+          <w:bCs/>
+          <w:lang w:val="en-US"/>
+        </w:rPr>
+        <w:t>ve</w:t>
+      </w:r>
+      <w:r>
+        <w:rPr>
+          <w:lang w:val="en-US"/>
+        </w:rPr>
+        <w:t xml:space="preserve"> and </w:t>
+      </w:r>
+      <w:r>
+        <w:rPr>
+          <w:b/>
+          <w:bCs/>
+          <w:lang w:val="en-US"/>
+        </w:rPr>
+        <w:t xml:space="preserve">Mark </w:t>
+      </w:r>
+      <w:r>
+        <w:rPr>
+          <w:b/>
+          <w:bCs/>
+          <w:lang w:val="en-US"/>
+        </w:rPr>
+        <w:t>a</w:t>
+      </w:r>
+      <w:r>
+        <w:rPr>
+          <w:b/>
+          <w:bCs/>
+          <w:lang w:val="en-US"/>
+        </w:rPr>
+        <w:t xml:space="preserve">s </w:t>
+      </w:r>
+      <w:r>
+        <w:rPr>
+          <w:b/>
+          <w:bCs/>
+          <w:lang w:val="en-US"/>
+        </w:rPr>
+        <w:t>r</w:t>
+      </w:r>
+      <w:r>
+        <w:rPr>
+          <w:b/>
+          <w:bCs/>
+          <w:lang w:val="en-US"/>
+        </w:rPr>
+        <w:t>esolved</w:t>
+      </w:r>
+      <w:r>
+        <w:rPr>
+          <w:lang w:val="en-US"/>
+        </w:rPr>
+        <w:t xml:space="preserve"> at the end</w:t>
       </w:r>
     </w:p>
     <w:p>
@@ -6094,7 +6176,7 @@
                     <pic:cNvPicPr/>
                   </pic:nvPicPr>
                   <pic:blipFill>
-                    <a:blip r:embed="rId47"/>
+                    <a:blip r:embed="rId49"/>
                     <a:stretch>
                       <a:fillRect/>
                     </a:stretch>

</xml_diff>